<commit_message>
Start Ch 10 in LSR
</commit_message>
<xml_diff>
--- a/Stats/UoAdelaide/LSR_Chapter9_Probability.docx
+++ b/Stats/UoAdelaide/LSR_Chapter9_Probability.docx
@@ -1,6 +1,6 @@
 
 <file path=word/document.xml><?xml version="1.0" encoding="utf-8"?>
-<w:document xmlns:wpc="http://schemas.microsoft.com/office/word/2010/wordprocessingCanvas" xmlns:mc="http://schemas.openxmlformats.org/markup-compatibility/2006" xmlns:o="urn:schemas-microsoft-com:office:office" xmlns:r="http://schemas.openxmlformats.org/officeDocument/2006/relationships" xmlns:m="http://schemas.openxmlformats.org/officeDocument/2006/math" xmlns:v="urn:schemas-microsoft-com:vml" xmlns:wp14="http://schemas.microsoft.com/office/word/2010/wordprocessingDrawing" xmlns:wp="http://schemas.openxmlformats.org/drawingml/2006/wordprocessingDrawing" xmlns:w10="urn:schemas-microsoft-com:office:word" xmlns:w="http://schemas.openxmlformats.org/wordprocessingml/2006/main" xmlns:w14="http://schemas.microsoft.com/office/word/2010/wordml" xmlns:w15="http://schemas.microsoft.com/office/word/2012/wordml" xmlns:wpg="http://schemas.microsoft.com/office/word/2010/wordprocessingGroup" xmlns:wpi="http://schemas.microsoft.com/office/word/2010/wordprocessingInk" xmlns:wne="http://schemas.microsoft.com/office/word/2006/wordml" xmlns:wps="http://schemas.microsoft.com/office/word/2010/wordprocessingShape" mc:Ignorable="w14 w15 wp14">
+<w:document xmlns:wpc="http://schemas.microsoft.com/office/word/2010/wordprocessingCanvas" xmlns:cx="http://schemas.microsoft.com/office/drawing/2014/chartex" xmlns:cx1="http://schemas.microsoft.com/office/drawing/2015/9/8/chartex" xmlns:cx2="http://schemas.microsoft.com/office/drawing/2015/10/21/chartex" xmlns:cx3="http://schemas.microsoft.com/office/drawing/2016/5/9/chartex" xmlns:cx4="http://schemas.microsoft.com/office/drawing/2016/5/10/chartex" xmlns:cx5="http://schemas.microsoft.com/office/drawing/2016/5/11/chartex" xmlns:cx6="http://schemas.microsoft.com/office/drawing/2016/5/12/chartex" xmlns:cx7="http://schemas.microsoft.com/office/drawing/2016/5/13/chartex" xmlns:cx8="http://schemas.microsoft.com/office/drawing/2016/5/14/chartex" xmlns:mc="http://schemas.openxmlformats.org/markup-compatibility/2006" xmlns:aink="http://schemas.microsoft.com/office/drawing/2016/ink" xmlns:am3d="http://schemas.microsoft.com/office/drawing/2017/model3d" xmlns:o="urn:schemas-microsoft-com:office:office" xmlns:r="http://schemas.openxmlformats.org/officeDocument/2006/relationships" xmlns:m="http://schemas.openxmlformats.org/officeDocument/2006/math" xmlns:v="urn:schemas-microsoft-com:vml" xmlns:wp14="http://schemas.microsoft.com/office/word/2010/wordprocessingDrawing" xmlns:wp="http://schemas.openxmlformats.org/drawingml/2006/wordprocessingDrawing" xmlns:w10="urn:schemas-microsoft-com:office:word" xmlns:w="http://schemas.openxmlformats.org/wordprocessingml/2006/main" xmlns:w14="http://schemas.microsoft.com/office/word/2010/wordml" xmlns:w15="http://schemas.microsoft.com/office/word/2012/wordml" xmlns:w16cid="http://schemas.microsoft.com/office/word/2016/wordml/cid" xmlns:w16se="http://schemas.microsoft.com/office/word/2015/wordml/symex" xmlns:wpg="http://schemas.microsoft.com/office/word/2010/wordprocessingGroup" xmlns:wpi="http://schemas.microsoft.com/office/word/2010/wordprocessingInk" xmlns:wne="http://schemas.microsoft.com/office/word/2006/wordml" xmlns:wps="http://schemas.microsoft.com/office/word/2010/wordprocessingShape" mc:Ignorable="w14 w15 w16se w16cid wp14">
   <w:body>
     <w:p>
       <w:pPr>
@@ -118,6 +118,7 @@
         </w:rPr>
         <w:t xml:space="preserve">Chapter </w:t>
       </w:r>
+      <w:bookmarkStart w:id="0" w:name="_GoBack"/>
       <w:r>
         <w:rPr>
           <w:b/>
@@ -125,6 +126,7 @@
         </w:rPr>
         <w:t>9</w:t>
       </w:r>
+      <w:bookmarkEnd w:id="0"/>
       <w:r>
         <w:rPr>
           <w:b/>
@@ -964,15 +966,7 @@
         <w:ind w:left="720"/>
       </w:pPr>
       <w:r>
-        <w:t xml:space="preserve">How likely </w:t>
-      </w:r>
-      <w:proofErr w:type="gramStart"/>
-      <w:r>
-        <w:t>is it</w:t>
-      </w:r>
-      <w:proofErr w:type="gramEnd"/>
-      <w:r>
-        <w:t xml:space="preserve"> that five cards drawn from a perfectly shuffled deck will all be hearts?</w:t>
+        <w:t>How likely is it that five cards drawn from a perfectly shuffled deck will all be hearts?</w:t>
       </w:r>
     </w:p>
     <w:p>
@@ -1495,85 +1489,8 @@
         <w:t xml:space="preserve"> </w:t>
       </w:r>
       <w:r>
-        <w:t xml:space="preserve">H </w:t>
-      </w:r>
-      <w:proofErr w:type="spellStart"/>
-      <w:r>
-        <w:t>H</w:t>
-      </w:r>
-      <w:proofErr w:type="spellEnd"/>
-      <w:r>
-        <w:t xml:space="preserve"> </w:t>
-      </w:r>
-      <w:proofErr w:type="spellStart"/>
-      <w:r>
-        <w:t>H</w:t>
-      </w:r>
-      <w:proofErr w:type="spellEnd"/>
-      <w:r>
-        <w:t xml:space="preserve"> </w:t>
-      </w:r>
-      <w:proofErr w:type="spellStart"/>
-      <w:r>
-        <w:t>H</w:t>
-      </w:r>
-      <w:proofErr w:type="spellEnd"/>
-      <w:r>
-        <w:t xml:space="preserve"> </w:t>
-      </w:r>
-      <w:proofErr w:type="spellStart"/>
-      <w:r>
-        <w:t>H</w:t>
-      </w:r>
-      <w:proofErr w:type="spellEnd"/>
-      <w:r>
-        <w:t xml:space="preserve"> </w:t>
-      </w:r>
-      <w:proofErr w:type="spellStart"/>
-      <w:r>
-        <w:t>H</w:t>
-      </w:r>
-      <w:proofErr w:type="spellEnd"/>
-      <w:r>
-        <w:t xml:space="preserve"> </w:t>
-      </w:r>
-      <w:proofErr w:type="spellStart"/>
-      <w:r>
-        <w:t>H</w:t>
-      </w:r>
-      <w:proofErr w:type="spellEnd"/>
-      <w:r>
-        <w:t xml:space="preserve"> </w:t>
-      </w:r>
-      <w:proofErr w:type="spellStart"/>
-      <w:r>
-        <w:t>H</w:t>
-      </w:r>
-      <w:proofErr w:type="spellEnd"/>
-      <w:r>
-        <w:t xml:space="preserve"> </w:t>
-      </w:r>
-      <w:proofErr w:type="spellStart"/>
-      <w:r>
-        <w:t>H</w:t>
-      </w:r>
-      <w:proofErr w:type="spellEnd"/>
-      <w:r>
-        <w:t xml:space="preserve"> </w:t>
-      </w:r>
-      <w:proofErr w:type="spellStart"/>
-      <w:r>
-        <w:t>H</w:t>
-      </w:r>
-      <w:proofErr w:type="spellEnd"/>
-      <w:r>
-        <w:t xml:space="preserve"> </w:t>
-      </w:r>
-      <w:proofErr w:type="spellStart"/>
-      <w:r>
-        <w:t>H</w:t>
-      </w:r>
-      <w:proofErr w:type="spellEnd"/>
+        <w:t>H H H H H H H H H H H</w:t>
+      </w:r>
       <w:r>
         <w:t xml:space="preserve"> </w:t>
       </w:r>
@@ -2146,15 +2063,8 @@
         <w:t xml:space="preserve">tally of </w:t>
       </w:r>
       <w:r>
-        <w:t xml:space="preserve">heads (which I’ll call </w:t>
-      </w:r>
-      <w:proofErr w:type="spellStart"/>
-      <w:proofErr w:type="gramStart"/>
-      <w:r>
-        <w:t>Nh</w:t>
-      </w:r>
-      <w:proofErr w:type="spellEnd"/>
-      <w:proofErr w:type="gramEnd"/>
+        <w:t>heads (which I’ll call Nh</w:t>
+      </w:r>
       <w:r>
         <w:t xml:space="preserve">) I’ve seen, across the first N flips, </w:t>
       </w:r>
@@ -2165,15 +2075,7 @@
         <w:t xml:space="preserve"> calculate the</w:t>
       </w:r>
       <w:r>
-        <w:t xml:space="preserve"> proportion of heads </w:t>
-      </w:r>
-      <w:proofErr w:type="spellStart"/>
-      <w:r>
-        <w:t>Nh</w:t>
-      </w:r>
-      <w:proofErr w:type="spellEnd"/>
-      <w:r>
-        <w:t>/</w:t>
+        <w:t xml:space="preserve"> proportion of heads Nh/</w:t>
       </w:r>
       <w:r>
         <w:t xml:space="preserve">N every time. </w:t>
@@ -2670,15 +2572,7 @@
         <w:t xml:space="preserve"> </w:t>
       </w:r>
       <w:r>
-        <w:t xml:space="preserve">probability of an event, </w:t>
-      </w:r>
-      <w:proofErr w:type="gramStart"/>
-      <w:r>
-        <w:t>must</w:t>
-      </w:r>
-      <w:proofErr w:type="gramEnd"/>
-      <w:r>
-        <w:t xml:space="preserve"> inevitably come up </w:t>
+        <w:t xml:space="preserve">probability of an event, must inevitably come up </w:t>
       </w:r>
       <w:r>
         <w:t>w/</w:t>
@@ -2779,15 +2673,7 @@
         <w:t>+</w:t>
       </w:r>
       <w:r>
-        <w:t xml:space="preserve"> says, “</w:t>
-      </w:r>
-      <w:proofErr w:type="gramStart"/>
-      <w:r>
-        <w:t>the</w:t>
-      </w:r>
-      <w:proofErr w:type="gramEnd"/>
-      <w:r>
-        <w:t xml:space="preserve"> probability of rain in Adelaide on 2 November</w:t>
+        <w:t xml:space="preserve"> says, “the probability of rain in Adelaide on 2 November</w:t>
       </w:r>
       <w:r>
         <w:t xml:space="preserve"> </w:t>
@@ -3148,11 +3034,9 @@
       <w:r>
         <w:t>“</w:t>
       </w:r>
-      <w:proofErr w:type="spellStart"/>
       <w:r>
         <w:t>Bayesianism</w:t>
       </w:r>
-      <w:proofErr w:type="spellEnd"/>
       <w:r>
         <w:t>”</w:t>
       </w:r>
@@ -4109,15 +3993,7 @@
         <w:pStyle w:val="ListBullet"/>
       </w:pPr>
       <w:r>
-        <w:t xml:space="preserve">Or the psychologist Paul </w:t>
-      </w:r>
-      <w:proofErr w:type="spellStart"/>
-      <w:r>
-        <w:t>Meehl</w:t>
-      </w:r>
-      <w:proofErr w:type="spellEnd"/>
-      <w:r>
-        <w:t>, who suggests that relying on frequentist methods</w:t>
+        <w:t>Or the psychologist Paul Meehl, who suggests that relying on frequentist methods</w:t>
       </w:r>
       <w:r>
         <w:t xml:space="preserve"> </w:t>
@@ -5796,13 +5672,7 @@
         <w:rPr>
           <w:b/>
         </w:rPr>
-        <w:t>random number generator</w:t>
-      </w:r>
-      <w:r>
-        <w:rPr>
-          <w:b/>
-        </w:rPr>
-        <w:t xml:space="preserve"> </w:t>
+        <w:t xml:space="preserve">random number generator </w:t>
       </w:r>
       <w:r>
         <w:rPr>
@@ -6007,13 +5877,8 @@
       <w:r>
         <w:t xml:space="preserve"> </w:t>
       </w:r>
-      <w:proofErr w:type="spellStart"/>
-      <w:r>
-        <w:t>pbinom</w:t>
-      </w:r>
-      <w:proofErr w:type="spellEnd"/>
-      <w:r>
-        <w:t xml:space="preserve">()that 4 is actually the </w:t>
+      <w:r>
+        <w:t xml:space="preserve">pbinom()that 4 is actually the </w:t>
       </w:r>
       <w:r>
         <w:rPr>
@@ -6046,30 +5911,12 @@
         </w:rPr>
         <w:t xml:space="preserve">The </w:t>
       </w:r>
-      <w:proofErr w:type="spellStart"/>
-      <w:proofErr w:type="gramStart"/>
       <w:r>
         <w:rPr>
           <w:i/>
           <w:u w:val="single"/>
         </w:rPr>
-        <w:t>pbinom</w:t>
-      </w:r>
-      <w:proofErr w:type="spellEnd"/>
-      <w:r>
-        <w:rPr>
-          <w:i/>
-          <w:u w:val="single"/>
-        </w:rPr>
-        <w:t>(</w:t>
-      </w:r>
-      <w:proofErr w:type="gramEnd"/>
-      <w:r>
-        <w:rPr>
-          <w:i/>
-          <w:u w:val="single"/>
-        </w:rPr>
-        <w:t>) function</w:t>
+        <w:t>pbinom() function</w:t>
       </w:r>
       <w:r>
         <w:rPr>
@@ -6231,15 +6078,7 @@
         <w:t>+</w:t>
       </w:r>
       <w:r>
-        <w:t xml:space="preserve"> get 3.9 of them come up </w:t>
-      </w:r>
-      <w:proofErr w:type="gramStart"/>
-      <w:r>
-        <w:t>skulls.</w:t>
-      </w:r>
-      <w:proofErr w:type="gramEnd"/>
-      <w:r>
-        <w:t xml:space="preserve"> </w:t>
+        <w:t xml:space="preserve"> get 3.9 of them come up skulls. </w:t>
       </w:r>
     </w:p>
     <w:p>
@@ -6315,13 +6154,8 @@
         </w:tabs>
         <w:ind w:left="1080"/>
       </w:pPr>
-      <w:proofErr w:type="gramStart"/>
-      <w:r>
-        <w:t>qbinom</w:t>
-      </w:r>
-      <w:proofErr w:type="gramEnd"/>
-      <w:r>
-        <w:t xml:space="preserve"> </w:t>
+      <w:r>
+        <w:t xml:space="preserve">qbinom </w:t>
       </w:r>
       <w:r>
         <w:t xml:space="preserve">rounds upwards </w:t>
@@ -6594,15 +6428,7 @@
         <w:t>w/</w:t>
       </w:r>
       <w:r>
-        <w:t xml:space="preserve"> mean µ </w:t>
-      </w:r>
-      <w:proofErr w:type="gramStart"/>
-      <w:r>
-        <w:t>“ 0</w:t>
-      </w:r>
-      <w:proofErr w:type="gramEnd"/>
-      <w:r>
-        <w:t xml:space="preserve"> </w:t>
+        <w:t xml:space="preserve"> mean µ “ 0 </w:t>
       </w:r>
       <w:r>
         <w:t>+</w:t>
@@ -6635,13 +6461,8 @@
       <w:pPr>
         <w:pStyle w:val="ListBullet"/>
       </w:pPr>
-      <w:proofErr w:type="gramStart"/>
-      <w:r>
-        <w:t>observe</w:t>
-      </w:r>
-      <w:proofErr w:type="gramEnd"/>
-      <w:r>
-        <w:t xml:space="preserve"> that value. However, notice that the y-axis is labelled “Probability Density” </w:t>
+      <w:r>
+        <w:t xml:space="preserve">observe that value. However, notice that the y-axis is labelled “Probability Density” </w:t>
       </w:r>
       <w:r>
         <w:t>+</w:t>
@@ -6676,26 +6497,16 @@
       <w:pPr>
         <w:pStyle w:val="ListBullet"/>
       </w:pPr>
-      <w:proofErr w:type="gramStart"/>
-      <w:r>
-        <w:t>particular</w:t>
-      </w:r>
-      <w:proofErr w:type="gramEnd"/>
-      <w:r>
-        <w:t xml:space="preserve"> x value. On the other hand, it is true that the heights of the curve tells you which x values</w:t>
-      </w:r>
-    </w:p>
-    <w:p>
-      <w:pPr>
-        <w:pStyle w:val="ListBullet"/>
-      </w:pPr>
-      <w:proofErr w:type="gramStart"/>
-      <w:r>
-        <w:t>are</w:t>
-      </w:r>
-      <w:proofErr w:type="gramEnd"/>
-      <w:r>
-        <w:t xml:space="preserve"> more likely (the higher ones!). (see Section 9.5.1 for all the annoying details)</w:t>
+      <w:r>
+        <w:t>particular x value. On the other hand, it is true that the heights of the curve tells you which x values</w:t>
+      </w:r>
+    </w:p>
+    <w:p>
+      <w:pPr>
+        <w:pStyle w:val="ListBullet"/>
+      </w:pPr>
+      <w:r>
+        <w:t>are more likely (the higher ones!). (see Section 9.5.1 for all the annoying details)</w:t>
       </w:r>
     </w:p>
     <w:p>
@@ -6963,40 +6774,13 @@
         <w:pStyle w:val="ListBullet"/>
       </w:pPr>
       <w:r>
-        <w:t xml:space="preserve">The normal distribution </w:t>
-      </w:r>
-      <w:r>
-        <w:t>= mean µ =</w:t>
-      </w:r>
-      <w:r>
-        <w:t xml:space="preserve"> 0 </w:t>
-      </w:r>
-      <w:r>
-        <w:t xml:space="preserve">+ </w:t>
+        <w:t xml:space="preserve">The normal distribution = mean µ = 0 + </w:t>
       </w:r>
       <w:r>
         <w:t>SD</w:t>
       </w:r>
       <w:r>
-        <w:t xml:space="preserve"> σ </w:t>
-      </w:r>
-      <w:r>
-        <w:t>=</w:t>
-      </w:r>
-      <w:r>
-        <w:t xml:space="preserve"> 1</w:t>
-      </w:r>
-      <w:r>
-        <w:t xml:space="preserve">, </w:t>
-      </w:r>
-      <w:r>
-        <w:t xml:space="preserve">x-axis corresponds to the value of some variable, </w:t>
-      </w:r>
-      <w:r>
-        <w:t xml:space="preserve">+ </w:t>
-      </w:r>
-      <w:r>
-        <w:t xml:space="preserve">the y-axis tells us something about how likely we are to observe that value. </w:t>
+        <w:t xml:space="preserve"> σ = 1, x-axis corresponds to the value of some variable, + the y-axis tells us something about how likely we are to observe that value. </w:t>
       </w:r>
     </w:p>
     <w:p>
@@ -7142,13 +6926,7 @@
         <w:pStyle w:val="ListBullet"/>
       </w:pPr>
       <w:r>
-        <w:t xml:space="preserve">In practice, the normal distribution is so handy people tend to use it even when </w:t>
-      </w:r>
-      <w:r>
-        <w:t>a</w:t>
-      </w:r>
-      <w:r>
-        <w:t xml:space="preserve"> variable isn’t actually continuous.</w:t>
+        <w:t>In practice, the normal distribution is so handy people tend to use it even when a variable isn’t actually continuous.</w:t>
       </w:r>
     </w:p>
     <w:p>
@@ -7279,10 +7057,7 @@
         <w:t xml:space="preserve">we increase </w:t>
       </w:r>
       <w:r>
-        <w:t>σ</w:t>
-      </w:r>
-      <w:r>
-        <w:t xml:space="preserve"> </w:t>
+        <w:t xml:space="preserve">σ </w:t>
       </w:r>
       <w:r>
         <w:t>while keeping the mean constant, the peak</w:t>
@@ -7418,10 +7193,7 @@
         <w:t xml:space="preserve">the actual </w:t>
       </w:r>
       <w:r>
-        <w:t>µ</w:t>
-      </w:r>
-      <w:r>
-        <w:t xml:space="preserve"> </w:t>
+        <w:t xml:space="preserve">µ </w:t>
       </w:r>
       <w:r>
         <w:t>+</w:t>
@@ -7970,82 +7742,43 @@
         <w:t xml:space="preserve">of </w:t>
       </w:r>
       <w:r>
+        <w:t xml:space="preserve">µ </w:t>
+      </w:r>
+      <w:r>
+        <w:t xml:space="preserve">+ a </w:t>
+      </w:r>
+      <w:r>
+        <w:t>95.4% chance</w:t>
+      </w:r>
+      <w:r>
+        <w:t xml:space="preserve"> it falls w/in 2 SDs</w:t>
+      </w:r>
+      <w:r>
+        <w:t>.</w:t>
+      </w:r>
+    </w:p>
+    <w:p>
+      <w:pPr>
+        <w:pStyle w:val="ListBullet"/>
+      </w:pPr>
+      <w:r>
+        <w:t xml:space="preserve">There is a 15.9% chance an observation is 1 SD below </w:t>
+      </w:r>
+      <w:r>
+        <w:t xml:space="preserve">µ </w:t>
+      </w:r>
+      <w:r>
+        <w:t xml:space="preserve">or smaller + a 34.1% chance an observation is greater than 1 SD below </w:t>
+      </w:r>
+      <w:r>
+        <w:t xml:space="preserve">µ </w:t>
+      </w:r>
+      <w:r>
+        <w:t xml:space="preserve">but still below </w:t>
+      </w:r>
+      <w:r>
         <w:t>µ</w:t>
       </w:r>
-      <w:r>
-        <w:t xml:space="preserve"> </w:t>
-      </w:r>
-      <w:r>
-        <w:t xml:space="preserve">+ a </w:t>
-      </w:r>
-      <w:r>
-        <w:t>95.4% chance</w:t>
-      </w:r>
-      <w:r>
-        <w:t xml:space="preserve"> it falls w/in 2 SDs</w:t>
-      </w:r>
-      <w:r>
-        <w:t>.</w:t>
-      </w:r>
-    </w:p>
-    <w:p>
-      <w:pPr>
-        <w:pStyle w:val="ListBullet"/>
-      </w:pPr>
-      <w:r>
-        <w:t xml:space="preserve">There is a 15.9% chance an observation is </w:t>
-      </w:r>
-      <w:r>
-        <w:t>1</w:t>
-      </w:r>
-      <w:r>
-        <w:t xml:space="preserve"> </w:t>
-      </w:r>
-      <w:r>
-        <w:t xml:space="preserve">SD below </w:t>
-      </w:r>
-      <w:r>
-        <w:t>µ</w:t>
-      </w:r>
-      <w:r>
-        <w:t xml:space="preserve"> </w:t>
-      </w:r>
-      <w:r>
-        <w:t>or smaller +</w:t>
-      </w:r>
-      <w:r>
-        <w:t xml:space="preserve"> a 34.1% chance </w:t>
-      </w:r>
-      <w:r>
-        <w:t xml:space="preserve">an </w:t>
-      </w:r>
-      <w:r>
-        <w:t xml:space="preserve">observation is greater than </w:t>
-      </w:r>
-      <w:r>
-        <w:t>1</w:t>
-      </w:r>
-      <w:r>
-        <w:t xml:space="preserve"> </w:t>
-      </w:r>
-      <w:r>
-        <w:t>SD</w:t>
-      </w:r>
-      <w:r>
-        <w:t xml:space="preserve"> below </w:t>
-      </w:r>
-      <w:r>
-        <w:t>µ</w:t>
-      </w:r>
-      <w:r>
-        <w:t xml:space="preserve"> </w:t>
-      </w:r>
-      <w:r>
-        <w:t xml:space="preserve">but still below </w:t>
-      </w:r>
-      <w:r>
-        <w:t>µ</w:t>
-      </w:r>
     </w:p>
     <w:p>
       <w:pPr>
@@ -8074,13 +7807,8 @@
       <w:r>
         <w:t xml:space="preserve"> </w:t>
       </w:r>
-      <w:proofErr w:type="gramStart"/>
-      <w:r>
-        <w:t>For</w:t>
-      </w:r>
-      <w:proofErr w:type="gramEnd"/>
-      <w:r>
-        <w:t xml:space="preserve"> normally distributed data, there is a 50% chance an observation falls below </w:t>
+      <w:r>
+        <w:t xml:space="preserve">For normally distributed data, there is a 50% chance an observation falls below </w:t>
       </w:r>
       <w:r>
         <w:t>µ</w:t>
@@ -8216,10 +7944,7 @@
         <w:pStyle w:val="ListBullet"/>
       </w:pPr>
       <w:r>
-        <w:t xml:space="preserve">To calculate the probability </w:t>
-      </w:r>
-      <w:r>
-        <w:t>X falls between a-</w:t>
+        <w:t>To calculate the probability X falls between a-</w:t>
       </w:r>
       <w:r>
         <w:t xml:space="preserve">b, </w:t>
@@ -8355,13 +8080,8 @@
         </w:tabs>
         <w:ind w:left="720"/>
       </w:pPr>
-      <w:proofErr w:type="gramStart"/>
-      <w:r>
-        <w:t>tends</w:t>
-      </w:r>
-      <w:proofErr w:type="gramEnd"/>
-      <w:r>
-        <w:t xml:space="preserve"> to arise in situations where you</w:t>
+      <w:r>
+        <w:t>tends to arise in situations where you</w:t>
       </w:r>
       <w:r>
         <w:t xml:space="preserve"> </w:t>
@@ -8460,48 +8180,14 @@
         </w:tabs>
         <w:ind w:left="720"/>
       </w:pPr>
-      <w:proofErr w:type="gramStart"/>
-      <w:r>
-        <w:rPr>
-          <w:b/>
-        </w:rPr>
-        <w:t>χ2</w:t>
-      </w:r>
-      <w:proofErr w:type="gramEnd"/>
-      <w:r>
-        <w:rPr>
-          <w:b/>
-        </w:rPr>
-        <w:t xml:space="preserve"> distribution</w:t>
-      </w:r>
-      <w:r>
-        <w:t xml:space="preserve"> with k </w:t>
-      </w:r>
-      <w:proofErr w:type="spellStart"/>
-      <w:r>
-        <w:t>dF</w:t>
-      </w:r>
-      <w:proofErr w:type="spellEnd"/>
-      <w:r>
-        <w:t xml:space="preserve"> </w:t>
-      </w:r>
-      <w:r>
-        <w:t>=</w:t>
-      </w:r>
-      <w:r>
-        <w:t xml:space="preserve"> k</w:t>
-      </w:r>
-      <w:r>
-        <w:t xml:space="preserve"> normally-distributed populations/variables,</w:t>
-      </w:r>
-      <w:r>
-        <w:t xml:space="preserve"> square them, </w:t>
-      </w:r>
-      <w:r>
-        <w:t>+</w:t>
-      </w:r>
-      <w:r>
-        <w:t xml:space="preserve"> add them up. </w:t>
+      <w:r>
+        <w:rPr>
+          <w:b/>
+        </w:rPr>
+        <w:t>χ2 distribution</w:t>
+      </w:r>
+      <w:r>
+        <w:t xml:space="preserve"> with k dF = k normally-distributed populations/variables, square them, + add them up. </w:t>
       </w:r>
     </w:p>
     <w:p>
@@ -8514,36 +8200,13 @@
         <w:ind w:left="720"/>
       </w:pPr>
       <w:r>
-        <w:t xml:space="preserve">If </w:t>
-      </w:r>
-      <w:r>
-        <w:t xml:space="preserve">we want a </w:t>
+        <w:t xml:space="preserve">If we want a </w:t>
       </w:r>
       <w:r>
         <w:t>χ2 distribution</w:t>
       </w:r>
       <w:r>
-        <w:t xml:space="preserve"> </w:t>
-      </w:r>
-      <w:r>
-        <w:t xml:space="preserve">w/ </w:t>
-      </w:r>
-      <w:proofErr w:type="spellStart"/>
-      <w:r>
-        <w:t>dF</w:t>
-      </w:r>
-      <w:proofErr w:type="spellEnd"/>
-      <w:r>
-        <w:t xml:space="preserve"> =</w:t>
-      </w:r>
-      <w:r>
-        <w:t xml:space="preserve"> 3, we’ll need </w:t>
-      </w:r>
-      <w:r>
-        <w:t xml:space="preserve">3 </w:t>
-      </w:r>
-      <w:r>
-        <w:t xml:space="preserve">sets of normally-distributed observations </w:t>
+        <w:t xml:space="preserve"> w/ dF = 3, we’ll need 3 sets of normally-distributed observations </w:t>
       </w:r>
     </w:p>
     <w:p>
@@ -8819,13 +8482,8 @@
       <w:r>
         <w:t xml:space="preserve">by dividing it by the </w:t>
       </w:r>
-      <w:proofErr w:type="spellStart"/>
-      <w:r>
-        <w:t>dF</w:t>
-      </w:r>
-      <w:proofErr w:type="spellEnd"/>
-      <w:r>
-        <w:t xml:space="preserve"> + </w:t>
+      <w:r>
+        <w:t xml:space="preserve">dF + </w:t>
       </w:r>
       <w:r>
         <w:t xml:space="preserve">then take a set of normally distributed variables </w:t>
@@ -8911,8 +8569,6 @@
           <w:numId w:val="0"/>
         </w:numPr>
       </w:pPr>
-      <w:bookmarkStart w:id="0" w:name="_GoBack"/>
-      <w:bookmarkEnd w:id="0"/>
     </w:p>
     <w:sectPr>
       <w:pgSz w:w="12240" w:h="15840"/>
@@ -8925,7 +8581,7 @@
 </file>
 
 <file path=word/numbering.xml><?xml version="1.0" encoding="utf-8"?>
-<w:numbering xmlns:wpc="http://schemas.microsoft.com/office/word/2010/wordprocessingCanvas" xmlns:mc="http://schemas.openxmlformats.org/markup-compatibility/2006" xmlns:o="urn:schemas-microsoft-com:office:office" xmlns:r="http://schemas.openxmlformats.org/officeDocument/2006/relationships" xmlns:m="http://schemas.openxmlformats.org/officeDocument/2006/math" xmlns:v="urn:schemas-microsoft-com:vml" xmlns:wp14="http://schemas.microsoft.com/office/word/2010/wordprocessingDrawing" xmlns:wp="http://schemas.openxmlformats.org/drawingml/2006/wordprocessingDrawing" xmlns:w10="urn:schemas-microsoft-com:office:word" xmlns:w="http://schemas.openxmlformats.org/wordprocessingml/2006/main" xmlns:w14="http://schemas.microsoft.com/office/word/2010/wordml" xmlns:w15="http://schemas.microsoft.com/office/word/2012/wordml" xmlns:wpg="http://schemas.microsoft.com/office/word/2010/wordprocessingGroup" xmlns:wpi="http://schemas.microsoft.com/office/word/2010/wordprocessingInk" xmlns:wne="http://schemas.microsoft.com/office/word/2006/wordml" xmlns:wps="http://schemas.microsoft.com/office/word/2010/wordprocessingShape" mc:Ignorable="w14 w15 wp14">
+<w:numbering xmlns:wpc="http://schemas.microsoft.com/office/word/2010/wordprocessingCanvas" xmlns:cx="http://schemas.microsoft.com/office/drawing/2014/chartex" xmlns:cx1="http://schemas.microsoft.com/office/drawing/2015/9/8/chartex" xmlns:cx2="http://schemas.microsoft.com/office/drawing/2015/10/21/chartex" xmlns:cx3="http://schemas.microsoft.com/office/drawing/2016/5/9/chartex" xmlns:cx4="http://schemas.microsoft.com/office/drawing/2016/5/10/chartex" xmlns:cx5="http://schemas.microsoft.com/office/drawing/2016/5/11/chartex" xmlns:cx6="http://schemas.microsoft.com/office/drawing/2016/5/12/chartex" xmlns:cx7="http://schemas.microsoft.com/office/drawing/2016/5/13/chartex" xmlns:cx8="http://schemas.microsoft.com/office/drawing/2016/5/14/chartex" xmlns:mc="http://schemas.openxmlformats.org/markup-compatibility/2006" xmlns:aink="http://schemas.microsoft.com/office/drawing/2016/ink" xmlns:am3d="http://schemas.microsoft.com/office/drawing/2017/model3d" xmlns:o="urn:schemas-microsoft-com:office:office" xmlns:r="http://schemas.openxmlformats.org/officeDocument/2006/relationships" xmlns:m="http://schemas.openxmlformats.org/officeDocument/2006/math" xmlns:v="urn:schemas-microsoft-com:vml" xmlns:wp14="http://schemas.microsoft.com/office/word/2010/wordprocessingDrawing" xmlns:wp="http://schemas.openxmlformats.org/drawingml/2006/wordprocessingDrawing" xmlns:w10="urn:schemas-microsoft-com:office:word" xmlns:w="http://schemas.openxmlformats.org/wordprocessingml/2006/main" xmlns:w14="http://schemas.microsoft.com/office/word/2010/wordml" xmlns:w15="http://schemas.microsoft.com/office/word/2012/wordml" xmlns:w16cid="http://schemas.microsoft.com/office/word/2016/wordml/cid" xmlns:w16se="http://schemas.microsoft.com/office/word/2015/wordml/symex" xmlns:wpg="http://schemas.microsoft.com/office/word/2010/wordprocessingGroup" xmlns:wpi="http://schemas.microsoft.com/office/word/2010/wordprocessingInk" xmlns:wne="http://schemas.microsoft.com/office/word/2006/wordml" xmlns:wps="http://schemas.microsoft.com/office/word/2010/wordprocessingShape" mc:Ignorable="w14 w15 w16se w16cid wp14">
   <w:abstractNum w:abstractNumId="0" w15:restartNumberingAfterBreak="0">
     <w:nsid w:val="FFFFFF89"/>
     <w:multiLevelType w:val="singleLevel"/>
@@ -8957,7 +8613,7 @@
 </file>
 
 <file path=word/styles.xml><?xml version="1.0" encoding="utf-8"?>
-<w:styles xmlns:mc="http://schemas.openxmlformats.org/markup-compatibility/2006" xmlns:r="http://schemas.openxmlformats.org/officeDocument/2006/relationships" xmlns:w="http://schemas.openxmlformats.org/wordprocessingml/2006/main" xmlns:w14="http://schemas.microsoft.com/office/word/2010/wordml" xmlns:w15="http://schemas.microsoft.com/office/word/2012/wordml" mc:Ignorable="w14 w15">
+<w:styles xmlns:mc="http://schemas.openxmlformats.org/markup-compatibility/2006" xmlns:r="http://schemas.openxmlformats.org/officeDocument/2006/relationships" xmlns:w="http://schemas.openxmlformats.org/wordprocessingml/2006/main" xmlns:w14="http://schemas.microsoft.com/office/word/2010/wordml" xmlns:w15="http://schemas.microsoft.com/office/word/2012/wordml" xmlns:w16cid="http://schemas.microsoft.com/office/word/2016/wordml/cid" xmlns:w16se="http://schemas.microsoft.com/office/word/2015/wordml/symex" mc:Ignorable="w14 w15 w16se w16cid">
   <w:docDefaults>
     <w:rPrDefault>
       <w:rPr>
@@ -8973,7 +8629,7 @@
       </w:pPr>
     </w:pPrDefault>
   </w:docDefaults>
-  <w:latentStyles w:defLockedState="0" w:defUIPriority="99" w:defSemiHidden="0" w:defUnhideWhenUsed="0" w:defQFormat="0" w:count="371">
+  <w:latentStyles w:defLockedState="0" w:defUIPriority="99" w:defSemiHidden="0" w:defUnhideWhenUsed="0" w:defQFormat="0" w:count="375">
     <w:lsdException w:name="Normal" w:uiPriority="0" w:qFormat="1"/>
     <w:lsdException w:name="heading 1" w:uiPriority="9" w:qFormat="1"/>
     <w:lsdException w:name="heading 2" w:semiHidden="1" w:uiPriority="9" w:unhideWhenUsed="1" w:qFormat="1"/>
@@ -9079,7 +8735,6 @@
     <w:lsdException w:name="HTML Sample" w:semiHidden="1" w:unhideWhenUsed="1"/>
     <w:lsdException w:name="HTML Typewriter" w:semiHidden="1" w:unhideWhenUsed="1"/>
     <w:lsdException w:name="HTML Variable" w:semiHidden="1" w:unhideWhenUsed="1"/>
-    <w:lsdException w:name="Normal Table" w:semiHidden="1" w:unhideWhenUsed="1"/>
     <w:lsdException w:name="annotation subject" w:semiHidden="1" w:unhideWhenUsed="1"/>
     <w:lsdException w:name="No List" w:semiHidden="1" w:unhideWhenUsed="1"/>
     <w:lsdException w:name="Outline List 1" w:semiHidden="1" w:unhideWhenUsed="1"/>
@@ -9123,10 +8778,8 @@
     <w:lsdException w:name="Table Elegant" w:semiHidden="1" w:unhideWhenUsed="1"/>
     <w:lsdException w:name="Table Professional" w:semiHidden="1" w:unhideWhenUsed="1"/>
     <w:lsdException w:name="Table Subtle 1" w:semiHidden="1" w:unhideWhenUsed="1"/>
-    <w:lsdException w:name="Table Subtle 2" w:semiHidden="1" w:unhideWhenUsed="1"/>
     <w:lsdException w:name="Table Web 1" w:semiHidden="1" w:unhideWhenUsed="1"/>
     <w:lsdException w:name="Table Web 2" w:semiHidden="1" w:unhideWhenUsed="1"/>
-    <w:lsdException w:name="Table Web 3" w:semiHidden="1" w:unhideWhenUsed="1"/>
     <w:lsdException w:name="Balloon Text" w:semiHidden="1" w:unhideWhenUsed="1"/>
     <w:lsdException w:name="Table Grid" w:uiPriority="39"/>
     <w:lsdException w:name="Table Theme" w:semiHidden="1" w:unhideWhenUsed="1"/>
@@ -9345,6 +8998,10 @@
     <w:lsdException w:name="List Table 5 Dark Accent 6" w:uiPriority="50"/>
     <w:lsdException w:name="List Table 6 Colorful Accent 6" w:uiPriority="51"/>
     <w:lsdException w:name="List Table 7 Colorful Accent 6" w:uiPriority="52"/>
+    <w:lsdException w:name="Mention" w:semiHidden="1" w:unhideWhenUsed="1"/>
+    <w:lsdException w:name="Smart Hyperlink" w:semiHidden="1" w:unhideWhenUsed="1"/>
+    <w:lsdException w:name="Hashtag" w:semiHidden="1" w:unhideWhenUsed="1"/>
+    <w:lsdException w:name="Unresolved Mention" w:semiHidden="1" w:unhideWhenUsed="1"/>
   </w:latentStyles>
   <w:style w:type="paragraph" w:default="1" w:styleId="Normal">
     <w:name w:val="Normal"/>

</xml_diff>